<commit_message>
Update examplefile and partner form english
</commit_message>
<xml_diff>
--- a/supplemental/en/Parter Forms/About Partner Forms.docx
+++ b/supplemental/en/Parter Forms/About Partner Forms.docx
@@ -1,18 +1,258 @@
 
-<file path=word/document2.xml><?xml version="1.0" encoding="utf-8"?>
-<w:document xmlns:wpc="http://schemas.microsoft.com/office/word/2010/wordprocessingCanvas" xmlns:mc="http://schemas.openxmlformats.org/markup-compatibility/2006" xmlns:o="urn:schemas-microsoft-com:office:office" xmlns:r="http://schemas.openxmlformats.org/officeDocument/2006/relationships" xmlns:m="http://schemas.openxmlformats.org/officeDocument/2006/math" xmlns:v="urn:schemas-microsoft-com:vml" xmlns:wp14="http://schemas.microsoft.com/office/word/2010/wordprocessingDrawing" xmlns:wp="http://schemas.openxmlformats.org/drawingml/2006/wordprocessingDrawing" xmlns:w10="urn:schemas-microsoft-com:office:word" xmlns:w="http://schemas.openxmlformats.org/wordprocessingml/2006/main" xmlns:w14="http://schemas.microsoft.com/office/word/2010/wordml" xmlns:w15="http://schemas.microsoft.com/office/word/2012/wordml" xmlns:wpg="http://schemas.microsoft.com/office/word/2010/wordprocessingGroup" xmlns:wpi="http://schemas.microsoft.com/office/word/2010/wordprocessingInk" xmlns:wne="http://schemas.microsoft.com/office/word/2006/wordml" xmlns:wps="http://schemas.microsoft.com/office/word/2010/wordprocessingShape" mc:Ignorable="w14 w15 wp14">
+<file path=word/document.xml><?xml version="1.0" encoding="utf-8"?>
+<w:document xmlns:wpc="http://schemas.microsoft.com/office/word/2010/wordprocessingCanvas" xmlns:cx="http://schemas.microsoft.com/office/drawing/2014/chartex" xmlns:cx1="http://schemas.microsoft.com/office/drawing/2015/9/8/chartex" xmlns:cx2="http://schemas.microsoft.com/office/drawing/2015/10/21/chartex" xmlns:cx3="http://schemas.microsoft.com/office/drawing/2016/5/9/chartex" xmlns:cx4="http://schemas.microsoft.com/office/drawing/2016/5/10/chartex" xmlns:cx5="http://schemas.microsoft.com/office/drawing/2016/5/11/chartex" xmlns:cx6="http://schemas.microsoft.com/office/drawing/2016/5/12/chartex" xmlns:cx7="http://schemas.microsoft.com/office/drawing/2016/5/13/chartex" xmlns:cx8="http://schemas.microsoft.com/office/drawing/2016/5/14/chartex" xmlns:mc="http://schemas.openxmlformats.org/markup-compatibility/2006" xmlns:aink="http://schemas.microsoft.com/office/drawing/2016/ink" xmlns:am3d="http://schemas.microsoft.com/office/drawing/2017/model3d" xmlns:o="urn:schemas-microsoft-com:office:office" xmlns:oel="http://schemas.microsoft.com/office/2019/extlst" xmlns:r="http://schemas.openxmlformats.org/officeDocument/2006/relationships" xmlns:m="http://schemas.openxmlformats.org/officeDocument/2006/math" xmlns:v="urn:schemas-microsoft-com:vml" xmlns:wp14="http://schemas.microsoft.com/office/word/2010/wordprocessingDrawing" xmlns:wp="http://schemas.openxmlformats.org/drawingml/2006/wordprocessingDrawing" xmlns:w10="urn:schemas-microsoft-com:office:word" xmlns:w="http://schemas.openxmlformats.org/wordprocessingml/2006/main" xmlns:w14="http://schemas.microsoft.com/office/word/2010/wordml" xmlns:w15="http://schemas.microsoft.com/office/word/2012/wordml" xmlns:w16cex="http://schemas.microsoft.com/office/word/2018/wordml/cex" xmlns:w16cid="http://schemas.microsoft.com/office/word/2016/wordml/cid" xmlns:w16="http://schemas.microsoft.com/office/word/2018/wordml" xmlns:w16du="http://schemas.microsoft.com/office/word/2023/wordml/word16du" xmlns:w16sdtdh="http://schemas.microsoft.com/office/word/2020/wordml/sdtdatahash" xmlns:w16se="http://schemas.microsoft.com/office/word/2015/wordml/symex" xmlns:wpg="http://schemas.microsoft.com/office/word/2010/wordprocessingGroup" xmlns:wpi="http://schemas.microsoft.com/office/word/2010/wordprocessingInk" xmlns:wne="http://schemas.microsoft.com/office/word/2006/wordml" xmlns:wps="http://schemas.microsoft.com/office/word/2010/wordprocessingShape" mc:Ignorable="w14 w15 w16se w16cid w16 w16cex w16sdtdh w16du wp14">
   <w:body>
     <w:p>
-      <w:pPr>
-        <w:pStyle w:val="Normal"/>
-        <w:bidi w:val="0"/>
-        <w:spacing w:before="0" w:beforeAutospacing="off" w:after="160" w:afterAutospacing="off" w:line="259" w:lineRule="auto"/>
-        <w:ind w:left="0" w:right="0"/>
-        <w:jc w:val="left"/>
-      </w:pPr>
-      <w:r>
-        <w:rPr/>
+      <w:r>
         <w:t>About the Legal Documents</w:t>
+      </w:r>
+    </w:p>
+    <w:p>
+      <w:pPr>
+        <w:pStyle w:val="ListParagraph"/>
+        <w:numPr>
+          <w:ilvl w:val="0"/>
+          <w:numId w:val="1"/>
+        </w:numPr>
+        <w:rPr>
+          <w:rFonts w:eastAsiaTheme="minorEastAsia"/>
+          <w:b/>
+          <w:bCs/>
+        </w:rPr>
+      </w:pPr>
+      <w:r>
+        <w:rPr>
+          <w:b/>
+          <w:bCs/>
+        </w:rPr>
+        <w:t xml:space="preserve">WA Legal Documentation </w:t>
+      </w:r>
+      <w:proofErr w:type="spellStart"/>
+      <w:r>
+        <w:rPr>
+          <w:b/>
+          <w:bCs/>
+        </w:rPr>
+        <w:t>eForm</w:t>
+      </w:r>
+      <w:proofErr w:type="spellEnd"/>
+      <w:r>
+        <w:rPr>
+          <w:b/>
+          <w:bCs/>
+        </w:rPr>
+        <w:t xml:space="preserve"> Multiple Signatures</w:t>
+      </w:r>
+      <w:r>
+        <w:t xml:space="preserve"> does not have </w:t>
+      </w:r>
+      <w:r>
+        <w:t xml:space="preserve">its </w:t>
+      </w:r>
+      <w:r>
+        <w:t>appendices attached</w:t>
+      </w:r>
+      <w:r>
+        <w:t>.</w:t>
+      </w:r>
+    </w:p>
+    <w:p>
+      <w:pPr>
+        <w:pStyle w:val="ListParagraph"/>
+        <w:numPr>
+          <w:ilvl w:val="0"/>
+          <w:numId w:val="1"/>
+        </w:numPr>
+        <w:rPr>
+          <w:rFonts w:eastAsiaTheme="minorEastAsia"/>
+          <w:b/>
+          <w:bCs/>
+        </w:rPr>
+      </w:pPr>
+      <w:r>
+        <w:rPr>
+          <w:b/>
+          <w:bCs/>
+        </w:rPr>
+        <w:t xml:space="preserve">WA Legal Documentation </w:t>
+      </w:r>
+      <w:proofErr w:type="spellStart"/>
+      <w:r>
+        <w:rPr>
+          <w:b/>
+          <w:bCs/>
+        </w:rPr>
+        <w:t>eForm</w:t>
+      </w:r>
+      <w:proofErr w:type="spellEnd"/>
+      <w:r>
+        <w:rPr>
+          <w:b/>
+          <w:bCs/>
+        </w:rPr>
+        <w:t xml:space="preserve"> Single Signature</w:t>
+      </w:r>
+      <w:r>
+        <w:t xml:space="preserve"> has </w:t>
+      </w:r>
+      <w:r>
+        <w:t xml:space="preserve">its </w:t>
+      </w:r>
+      <w:r>
+        <w:t>appendices attached.</w:t>
+      </w:r>
+    </w:p>
+    <w:p>
+      <w:pPr>
+        <w:pStyle w:val="ListParagraph"/>
+        <w:numPr>
+          <w:ilvl w:val="0"/>
+          <w:numId w:val="1"/>
+        </w:numPr>
+        <w:rPr>
+          <w:rFonts w:eastAsiaTheme="minorEastAsia"/>
+          <w:b/>
+          <w:bCs/>
+        </w:rPr>
+      </w:pPr>
+      <w:r>
+        <w:rPr>
+          <w:b/>
+          <w:bCs/>
+        </w:rPr>
+        <w:t>Appendix A Statemen</w:t>
+      </w:r>
+      <w:r>
+        <w:rPr>
+          <w:b/>
+          <w:bCs/>
+        </w:rPr>
+        <w:t>t</w:t>
+      </w:r>
+      <w:r>
+        <w:rPr>
+          <w:b/>
+          <w:bCs/>
+        </w:rPr>
+        <w:t xml:space="preserve"> of </w:t>
+      </w:r>
+      <w:r>
+        <w:rPr>
+          <w:b/>
+          <w:bCs/>
+        </w:rPr>
+        <w:t>F</w:t>
+      </w:r>
+      <w:r>
+        <w:rPr>
+          <w:b/>
+          <w:bCs/>
+        </w:rPr>
+        <w:t>aith.pdf</w:t>
+      </w:r>
+    </w:p>
+    <w:p>
+      <w:pPr>
+        <w:pStyle w:val="ListParagraph"/>
+        <w:numPr>
+          <w:ilvl w:val="0"/>
+          <w:numId w:val="1"/>
+        </w:numPr>
+        <w:rPr>
+          <w:rFonts w:eastAsiaTheme="minorEastAsia"/>
+          <w:b/>
+          <w:bCs/>
+        </w:rPr>
+      </w:pPr>
+      <w:r>
+        <w:rPr>
+          <w:b/>
+          <w:bCs/>
+        </w:rPr>
+        <w:t xml:space="preserve">Appendix </w:t>
+      </w:r>
+      <w:r>
+        <w:rPr>
+          <w:b/>
+          <w:bCs/>
+        </w:rPr>
+        <w:t>B</w:t>
+      </w:r>
+      <w:r>
+        <w:rPr>
+          <w:b/>
+          <w:bCs/>
+        </w:rPr>
+        <w:t xml:space="preserve"> Creative Commons </w:t>
+      </w:r>
+      <w:r>
+        <w:rPr>
+          <w:b/>
+          <w:bCs/>
+        </w:rPr>
+        <w:t>Licens</w:t>
+      </w:r>
+      <w:r>
+        <w:rPr>
+          <w:b/>
+          <w:bCs/>
+        </w:rPr>
+        <w:t>e Summary</w:t>
+      </w:r>
+      <w:r>
+        <w:rPr>
+          <w:b/>
+          <w:bCs/>
+        </w:rPr>
+        <w:t>.pdf</w:t>
+      </w:r>
+    </w:p>
+    <w:p>
+      <w:pPr>
+        <w:pStyle w:val="ListParagraph"/>
+        <w:numPr>
+          <w:ilvl w:val="0"/>
+          <w:numId w:val="1"/>
+        </w:numPr>
+        <w:rPr>
+          <w:rFonts w:eastAsiaTheme="minorEastAsia"/>
+          <w:b/>
+          <w:bCs/>
+        </w:rPr>
+      </w:pPr>
+      <w:r>
+        <w:rPr>
+          <w:b/>
+          <w:bCs/>
+        </w:rPr>
+        <w:t xml:space="preserve">Appendix </w:t>
+      </w:r>
+      <w:r>
+        <w:rPr>
+          <w:b/>
+          <w:bCs/>
+        </w:rPr>
+        <w:t>C</w:t>
+      </w:r>
+      <w:r>
+        <w:rPr>
+          <w:b/>
+          <w:bCs/>
+        </w:rPr>
+        <w:t xml:space="preserve"> Creative Commons Full License</w:t>
+      </w:r>
+      <w:r>
+        <w:rPr>
+          <w:b/>
+          <w:bCs/>
+        </w:rPr>
+        <w:t>.pdf</w:t>
+      </w:r>
+    </w:p>
+    <w:p/>
+    <w:p>
+      <w:r>
+        <w:t>The Partner Forms folder is also in:</w:t>
       </w:r>
     </w:p>
     <w:p>
@@ -22,52 +262,13 @@
           <w:ilvl w:val="0"/>
           <w:numId w:val="2"/>
         </w:numPr>
-        <w:rPr>
-          <w:rFonts w:ascii="Calibri" w:hAnsi="Calibri" w:eastAsia="Calibri" w:cs="Calibri" w:asciiTheme="minorAscii" w:hAnsiTheme="minorAscii" w:eastAsiaTheme="minorAscii" w:cstheme="minorAscii"/>
-          <w:b w:val="1"/>
-          <w:bCs w:val="1"/>
-          <w:sz w:val="22"/>
-          <w:szCs w:val="22"/>
-        </w:rPr>
-      </w:pPr>
-      <w:r>
-        <w:rPr>
-          <w:b w:val="1"/>
-          <w:bCs w:val="1"/>
-        </w:rPr>
-        <w:t xml:space="preserve">WA Legal Documentation </w:t>
-      </w:r>
-      <w:proofErr w:type="spellStart"/>
-      <w:r>
-        <w:rPr>
-          <w:b w:val="1"/>
-          <w:bCs w:val="1"/>
-        </w:rPr>
-        <w:t>eForm</w:t>
-      </w:r>
-      <w:proofErr w:type="spellEnd"/>
-      <w:r>
-        <w:rPr>
-          <w:b w:val="1"/>
-          <w:bCs w:val="1"/>
-        </w:rPr>
-        <w:t xml:space="preserve"> Multiple Signatures</w:t>
-      </w:r>
-      <w:r>
-        <w:rPr/>
-        <w:t xml:space="preserve"> does not have </w:t>
-      </w:r>
-      <w:r>
-        <w:rPr/>
-        <w:t xml:space="preserve">its </w:t>
-      </w:r>
-      <w:r>
-        <w:rPr/>
-        <w:t>appendices attached</w:t>
-      </w:r>
-      <w:r>
-        <w:rPr/>
-        <w:t>.</w:t>
+        <w:jc w:val="both"/>
+        <w:rPr>
+          <w:rFonts w:eastAsiaTheme="minorEastAsia"/>
+        </w:rPr>
+      </w:pPr>
+      <w:r>
+        <w:t>02. Open Copyright Licensing</w:t>
       </w:r>
     </w:p>
     <w:p>
@@ -77,269 +278,40 @@
           <w:ilvl w:val="0"/>
           <w:numId w:val="2"/>
         </w:numPr>
-        <w:rPr>
-          <w:rFonts w:ascii="Calibri" w:hAnsi="Calibri" w:eastAsia="Calibri" w:cs="Calibri" w:asciiTheme="minorAscii" w:hAnsiTheme="minorAscii" w:eastAsiaTheme="minorAscii" w:cstheme="minorAscii"/>
-          <w:b w:val="1"/>
-          <w:bCs w:val="1"/>
-          <w:sz w:val="22"/>
-          <w:szCs w:val="22"/>
-        </w:rPr>
-      </w:pPr>
-      <w:r>
-        <w:rPr>
-          <w:b w:val="1"/>
-          <w:bCs w:val="1"/>
-        </w:rPr>
-        <w:t xml:space="preserve">WA Legal Documentation </w:t>
-      </w:r>
-      <w:proofErr w:type="spellStart"/>
-      <w:r>
-        <w:rPr>
-          <w:b w:val="1"/>
-          <w:bCs w:val="1"/>
-        </w:rPr>
-        <w:t>eForm</w:t>
-      </w:r>
-      <w:proofErr w:type="spellEnd"/>
-      <w:r>
-        <w:rPr>
-          <w:b w:val="1"/>
-          <w:bCs w:val="1"/>
-        </w:rPr>
-        <w:t xml:space="preserve"> Single Signature</w:t>
-      </w:r>
-      <w:r>
-        <w:rPr/>
-        <w:t xml:space="preserve"> has </w:t>
-      </w:r>
-      <w:r>
-        <w:rPr/>
-        <w:t xml:space="preserve">its </w:t>
-      </w:r>
-      <w:r>
-        <w:rPr/>
-        <w:t>appendices attached.</w:t>
+        <w:jc w:val="both"/>
+        <w:rPr>
+          <w:rFonts w:eastAsiaTheme="minorEastAsia"/>
+        </w:rPr>
+      </w:pPr>
+      <w:r>
+        <w:t>04. Statement of Faith.</w:t>
       </w:r>
     </w:p>
     <w:p>
       <w:pPr>
-        <w:pStyle w:val="ListParagraph"/>
-        <w:numPr>
-          <w:ilvl w:val="0"/>
-          <w:numId w:val="2"/>
-        </w:numPr>
-        <w:rPr>
-          <w:rFonts w:ascii="Calibri" w:hAnsi="Calibri" w:eastAsia="Calibri" w:cs="Calibri" w:asciiTheme="minorAscii" w:hAnsiTheme="minorAscii" w:eastAsiaTheme="minorAscii" w:cstheme="minorAscii"/>
-          <w:b w:val="1"/>
-          <w:bCs w:val="1"/>
-          <w:sz w:val="22"/>
-          <w:szCs w:val="22"/>
-        </w:rPr>
-      </w:pPr>
-      <w:r>
-        <w:rPr>
-          <w:b w:val="1"/>
-          <w:bCs w:val="1"/>
-        </w:rPr>
-        <w:t>Appendix A Statemen</w:t>
-      </w:r>
-      <w:r>
-        <w:rPr>
-          <w:b w:val="1"/>
-          <w:bCs w:val="1"/>
-        </w:rPr>
-        <w:t>t</w:t>
-      </w:r>
-      <w:r>
-        <w:rPr>
-          <w:b w:val="1"/>
-          <w:bCs w:val="1"/>
-        </w:rPr>
-        <w:t xml:space="preserve"> of </w:t>
-      </w:r>
-      <w:r>
-        <w:rPr>
-          <w:b w:val="1"/>
-          <w:bCs w:val="1"/>
-        </w:rPr>
-        <w:t>F</w:t>
-      </w:r>
-      <w:r>
-        <w:rPr>
-          <w:b w:val="1"/>
-          <w:bCs w:val="1"/>
-        </w:rPr>
-        <w:t>aith.pdf</w:t>
-      </w:r>
+        <w:jc w:val="both"/>
+        <w:rPr>
+          <w:rFonts w:eastAsiaTheme="minorEastAsia"/>
+        </w:rPr>
+      </w:pPr>
     </w:p>
     <w:p>
       <w:pPr>
-        <w:pStyle w:val="ListParagraph"/>
-        <w:numPr>
-          <w:ilvl w:val="0"/>
-          <w:numId w:val="2"/>
-        </w:numPr>
-        <w:rPr>
-          <w:rFonts w:ascii="Calibri" w:hAnsi="Calibri" w:eastAsia="Calibri" w:cs="Calibri" w:asciiTheme="minorAscii" w:hAnsiTheme="minorAscii" w:eastAsiaTheme="minorAscii" w:cstheme="minorAscii"/>
-          <w:b w:val="1"/>
-          <w:bCs w:val="1"/>
-          <w:sz w:val="22"/>
-          <w:szCs w:val="22"/>
-        </w:rPr>
-      </w:pPr>
-      <w:r>
-        <w:rPr>
-          <w:b w:val="1"/>
-          <w:bCs w:val="1"/>
-        </w:rPr>
-        <w:t xml:space="preserve">Appendix </w:t>
-      </w:r>
-      <w:r>
-        <w:rPr>
-          <w:b w:val="1"/>
-          <w:bCs w:val="1"/>
-        </w:rPr>
-        <w:t>B</w:t>
-      </w:r>
-      <w:r>
-        <w:rPr>
-          <w:b w:val="1"/>
-          <w:bCs w:val="1"/>
-        </w:rPr>
-        <w:t xml:space="preserve"> Creative Commons </w:t>
-      </w:r>
-      <w:r>
-        <w:rPr>
-          <w:b w:val="1"/>
-          <w:bCs w:val="1"/>
-        </w:rPr>
-        <w:t>Licens</w:t>
-      </w:r>
-      <w:r>
-        <w:rPr>
-          <w:b w:val="1"/>
-          <w:bCs w:val="1"/>
-        </w:rPr>
-        <w:t>e Summary</w:t>
-      </w:r>
-      <w:r>
-        <w:rPr>
-          <w:b w:val="1"/>
-          <w:bCs w:val="1"/>
-        </w:rPr>
-        <w:t>.pdf</w:t>
+        <w:jc w:val="both"/>
+        <w:rPr>
+          <w:rFonts w:eastAsiaTheme="minorEastAsia"/>
+        </w:rPr>
+      </w:pPr>
+      <w:r>
+        <w:rPr>
+          <w:rFonts w:eastAsiaTheme="minorEastAsia"/>
+        </w:rPr>
+        <w:t>November 04, 2024</w:t>
       </w:r>
     </w:p>
-    <w:p>
-      <w:pPr>
-        <w:pStyle w:val="ListParagraph"/>
-        <w:numPr>
-          <w:ilvl w:val="0"/>
-          <w:numId w:val="2"/>
-        </w:numPr>
-        <w:rPr>
-          <w:rFonts w:ascii="Calibri" w:hAnsi="Calibri" w:eastAsia="Calibri" w:cs="Calibri" w:asciiTheme="minorAscii" w:hAnsiTheme="minorAscii" w:eastAsiaTheme="minorAscii" w:cstheme="minorAscii"/>
-          <w:b w:val="1"/>
-          <w:bCs w:val="1"/>
-          <w:sz w:val="22"/>
-          <w:szCs w:val="22"/>
-        </w:rPr>
-      </w:pPr>
-      <w:r>
-        <w:rPr>
-          <w:b w:val="1"/>
-          <w:bCs w:val="1"/>
-        </w:rPr>
-        <w:t xml:space="preserve">Appendix </w:t>
-      </w:r>
-      <w:r>
-        <w:rPr>
-          <w:b w:val="1"/>
-          <w:bCs w:val="1"/>
-        </w:rPr>
-        <w:t>C</w:t>
-      </w:r>
-      <w:r>
-        <w:rPr>
-          <w:b w:val="1"/>
-          <w:bCs w:val="1"/>
-        </w:rPr>
-        <w:t xml:space="preserve"> Creative Commons </w:t>
-      </w:r>
-      <w:r>
-        <w:rPr>
-          <w:b w:val="1"/>
-          <w:bCs w:val="1"/>
-        </w:rPr>
-        <w:t>Full License</w:t>
-      </w:r>
-      <w:r>
-        <w:rPr>
-          <w:b w:val="1"/>
-          <w:bCs w:val="1"/>
-        </w:rPr>
-        <w:t>.pdf</w:t>
-      </w:r>
-    </w:p>
-    <w:p>
-      <w:pPr>
-        <w:pStyle w:val="Normal"/>
-      </w:pPr>
-    </w:p>
-    <w:p>
-      <w:pPr>
-        <w:pStyle w:val="Normal"/>
-      </w:pPr>
-      <w:r>
-        <w:rPr/>
-        <w:t>The Partner Forms folder is also in:</w:t>
-      </w:r>
-    </w:p>
-    <w:p>
-      <w:pPr>
-        <w:pStyle w:val="ListParagraph"/>
-        <w:numPr>
-          <w:ilvl w:val="0"/>
-          <w:numId w:val="1"/>
-        </w:numPr>
-        <w:jc w:val="both"/>
-        <w:rPr>
-          <w:rFonts w:ascii="Calibri" w:hAnsi="Calibri" w:eastAsia="Calibri" w:cs="Calibri" w:asciiTheme="minorAscii" w:hAnsiTheme="minorAscii" w:eastAsiaTheme="minorAscii" w:cstheme="minorAscii"/>
-          <w:sz w:val="22"/>
-          <w:szCs w:val="22"/>
-        </w:rPr>
-      </w:pPr>
-      <w:r>
-        <w:rPr/>
-        <w:t>02. Open Copyright Licensing</w:t>
-      </w:r>
-    </w:p>
-    <w:p>
-      <w:pPr>
-        <w:pStyle w:val="ListParagraph"/>
-        <w:numPr>
-          <w:ilvl w:val="0"/>
-          <w:numId w:val="1"/>
-        </w:numPr>
-        <w:jc w:val="both"/>
-        <w:rPr>
-          <w:rFonts w:ascii="Calibri" w:hAnsi="Calibri" w:eastAsia="Calibri" w:cs="Calibri" w:asciiTheme="minorAscii" w:hAnsiTheme="minorAscii" w:eastAsiaTheme="minorAscii" w:cstheme="minorAscii"/>
-          <w:sz w:val="22"/>
-          <w:szCs w:val="22"/>
-        </w:rPr>
-      </w:pPr>
-      <w:r>
-        <w:rPr/>
-        <w:t>04. Statement of Faith.</w:t>
-      </w:r>
-    </w:p>
-    <w:p>
-      <w:pPr>
-        <w:pStyle w:val="Normal"/>
-      </w:pPr>
-    </w:p>
+    <w:p/>
     <w:sectPr>
-      <w:pgSz w:w="12240" w:h="15840" w:orient="portrait"/>
+      <w:pgSz w:w="12240" w:h="15840"/>
       <w:pgMar w:top="1440" w:right="1440" w:bottom="1440" w:left="1440" w:header="720" w:footer="720" w:gutter="0"/>
       <w:cols w:space="720"/>
       <w:docGrid w:linePitch="360"/>
@@ -349,11 +321,12 @@
 </file>
 
 <file path=word/numbering.xml><?xml version="1.0" encoding="utf-8"?>
-<w:numbering xmlns:w="http://schemas.openxmlformats.org/wordprocessingml/2006/main">
-  <w:abstractNum xmlns:w="http://schemas.openxmlformats.org/wordprocessingml/2006/main" w:abstractNumId="1">
-    <w:nsid w:val="2bee4172"/>
-    <w:multiLevelType xmlns:w="http://schemas.openxmlformats.org/wordprocessingml/2006/main" w:val="hybridMultilevel"/>
-    <w:lvl xmlns:w="http://schemas.openxmlformats.org/wordprocessingml/2006/main" w:ilvl="0">
+<w:numbering xmlns:wpc="http://schemas.microsoft.com/office/word/2010/wordprocessingCanvas" xmlns:cx="http://schemas.microsoft.com/office/drawing/2014/chartex" xmlns:cx1="http://schemas.microsoft.com/office/drawing/2015/9/8/chartex" xmlns:cx2="http://schemas.microsoft.com/office/drawing/2015/10/21/chartex" xmlns:cx3="http://schemas.microsoft.com/office/drawing/2016/5/9/chartex" xmlns:cx4="http://schemas.microsoft.com/office/drawing/2016/5/10/chartex" xmlns:cx5="http://schemas.microsoft.com/office/drawing/2016/5/11/chartex" xmlns:cx6="http://schemas.microsoft.com/office/drawing/2016/5/12/chartex" xmlns:cx7="http://schemas.microsoft.com/office/drawing/2016/5/13/chartex" xmlns:cx8="http://schemas.microsoft.com/office/drawing/2016/5/14/chartex" xmlns:mc="http://schemas.openxmlformats.org/markup-compatibility/2006" xmlns:aink="http://schemas.microsoft.com/office/drawing/2016/ink" xmlns:am3d="http://schemas.microsoft.com/office/drawing/2017/model3d" xmlns:o="urn:schemas-microsoft-com:office:office" xmlns:oel="http://schemas.microsoft.com/office/2019/extlst" xmlns:r="http://schemas.openxmlformats.org/officeDocument/2006/relationships" xmlns:m="http://schemas.openxmlformats.org/officeDocument/2006/math" xmlns:v="urn:schemas-microsoft-com:vml" xmlns:wp14="http://schemas.microsoft.com/office/word/2010/wordprocessingDrawing" xmlns:wp="http://schemas.openxmlformats.org/drawingml/2006/wordprocessingDrawing" xmlns:w10="urn:schemas-microsoft-com:office:word" xmlns:w="http://schemas.openxmlformats.org/wordprocessingml/2006/main" xmlns:w14="http://schemas.microsoft.com/office/word/2010/wordml" xmlns:w15="http://schemas.microsoft.com/office/word/2012/wordml" xmlns:w16cex="http://schemas.microsoft.com/office/word/2018/wordml/cex" xmlns:w16cid="http://schemas.microsoft.com/office/word/2016/wordml/cid" xmlns:w16="http://schemas.microsoft.com/office/word/2018/wordml" xmlns:w16du="http://schemas.microsoft.com/office/word/2023/wordml/word16du" xmlns:w16sdtdh="http://schemas.microsoft.com/office/word/2020/wordml/sdtdatahash" xmlns:w16se="http://schemas.microsoft.com/office/word/2015/wordml/symex" xmlns:wpg="http://schemas.microsoft.com/office/word/2010/wordprocessingGroup" xmlns:wpi="http://schemas.microsoft.com/office/word/2010/wordprocessingInk" xmlns:wne="http://schemas.microsoft.com/office/word/2006/wordml" xmlns:wps="http://schemas.microsoft.com/office/word/2010/wordprocessingShape" mc:Ignorable="w14 w15 w16se w16cid w16 w16cex w16sdtdh w16du wp14">
+  <w:abstractNum w:abstractNumId="0" w15:restartNumberingAfterBreak="0">
+    <w:nsid w:val="2BEE4172"/>
+    <w:multiLevelType w:val="hybridMultilevel"/>
+    <w:tmpl w:val="44783502"/>
+    <w:lvl w:ilvl="0" w:tplc="07102A70">
       <w:start w:val="1"/>
       <w:numFmt w:val="bullet"/>
       <w:lvlText w:val=""/>
@@ -362,10 +335,10 @@
         <w:ind w:left="720" w:hanging="360"/>
       </w:pPr>
       <w:rPr>
-        <w:rFonts w:hint="default" w:ascii="Symbol" w:hAnsi="Symbol"/>
-      </w:rPr>
-    </w:lvl>
-    <w:lvl xmlns:w="http://schemas.openxmlformats.org/wordprocessingml/2006/main" w:ilvl="1">
+        <w:rFonts w:ascii="Symbol" w:hAnsi="Symbol" w:hint="default"/>
+      </w:rPr>
+    </w:lvl>
+    <w:lvl w:ilvl="1" w:tplc="66987200">
       <w:start w:val="1"/>
       <w:numFmt w:val="bullet"/>
       <w:lvlText w:val="o"/>
@@ -374,10 +347,10 @@
         <w:ind w:left="1440" w:hanging="360"/>
       </w:pPr>
       <w:rPr>
-        <w:rFonts w:hint="default" w:ascii="Courier New" w:hAnsi="Courier New"/>
-      </w:rPr>
-    </w:lvl>
-    <w:lvl xmlns:w="http://schemas.openxmlformats.org/wordprocessingml/2006/main" w:ilvl="2">
+        <w:rFonts w:ascii="Courier New" w:hAnsi="Courier New" w:hint="default"/>
+      </w:rPr>
+    </w:lvl>
+    <w:lvl w:ilvl="2" w:tplc="E048B972">
       <w:start w:val="1"/>
       <w:numFmt w:val="bullet"/>
       <w:lvlText w:val=""/>
@@ -386,10 +359,10 @@
         <w:ind w:left="2160" w:hanging="360"/>
       </w:pPr>
       <w:rPr>
-        <w:rFonts w:hint="default" w:ascii="Wingdings" w:hAnsi="Wingdings"/>
-      </w:rPr>
-    </w:lvl>
-    <w:lvl xmlns:w="http://schemas.openxmlformats.org/wordprocessingml/2006/main" w:ilvl="3">
+        <w:rFonts w:ascii="Wingdings" w:hAnsi="Wingdings" w:hint="default"/>
+      </w:rPr>
+    </w:lvl>
+    <w:lvl w:ilvl="3" w:tplc="C7DAA2E2">
       <w:start w:val="1"/>
       <w:numFmt w:val="bullet"/>
       <w:lvlText w:val=""/>
@@ -398,10 +371,10 @@
         <w:ind w:left="2880" w:hanging="360"/>
       </w:pPr>
       <w:rPr>
-        <w:rFonts w:hint="default" w:ascii="Symbol" w:hAnsi="Symbol"/>
-      </w:rPr>
-    </w:lvl>
-    <w:lvl xmlns:w="http://schemas.openxmlformats.org/wordprocessingml/2006/main" w:ilvl="4">
+        <w:rFonts w:ascii="Symbol" w:hAnsi="Symbol" w:hint="default"/>
+      </w:rPr>
+    </w:lvl>
+    <w:lvl w:ilvl="4" w:tplc="31DC3AEC">
       <w:start w:val="1"/>
       <w:numFmt w:val="bullet"/>
       <w:lvlText w:val="o"/>
@@ -410,10 +383,10 @@
         <w:ind w:left="3600" w:hanging="360"/>
       </w:pPr>
       <w:rPr>
-        <w:rFonts w:hint="default" w:ascii="Courier New" w:hAnsi="Courier New"/>
-      </w:rPr>
-    </w:lvl>
-    <w:lvl xmlns:w="http://schemas.openxmlformats.org/wordprocessingml/2006/main" w:ilvl="5">
+        <w:rFonts w:ascii="Courier New" w:hAnsi="Courier New" w:hint="default"/>
+      </w:rPr>
+    </w:lvl>
+    <w:lvl w:ilvl="5" w:tplc="E3A85B20">
       <w:start w:val="1"/>
       <w:numFmt w:val="bullet"/>
       <w:lvlText w:val=""/>
@@ -422,10 +395,10 @@
         <w:ind w:left="4320" w:hanging="360"/>
       </w:pPr>
       <w:rPr>
-        <w:rFonts w:hint="default" w:ascii="Wingdings" w:hAnsi="Wingdings"/>
-      </w:rPr>
-    </w:lvl>
-    <w:lvl xmlns:w="http://schemas.openxmlformats.org/wordprocessingml/2006/main" w:ilvl="6">
+        <w:rFonts w:ascii="Wingdings" w:hAnsi="Wingdings" w:hint="default"/>
+      </w:rPr>
+    </w:lvl>
+    <w:lvl w:ilvl="6" w:tplc="30302D92">
       <w:start w:val="1"/>
       <w:numFmt w:val="bullet"/>
       <w:lvlText w:val=""/>
@@ -434,10 +407,10 @@
         <w:ind w:left="5040" w:hanging="360"/>
       </w:pPr>
       <w:rPr>
-        <w:rFonts w:hint="default" w:ascii="Symbol" w:hAnsi="Symbol"/>
-      </w:rPr>
-    </w:lvl>
-    <w:lvl xmlns:w="http://schemas.openxmlformats.org/wordprocessingml/2006/main" w:ilvl="7">
+        <w:rFonts w:ascii="Symbol" w:hAnsi="Symbol" w:hint="default"/>
+      </w:rPr>
+    </w:lvl>
+    <w:lvl w:ilvl="7" w:tplc="8A8EFE48">
       <w:start w:val="1"/>
       <w:numFmt w:val="bullet"/>
       <w:lvlText w:val="o"/>
@@ -446,10 +419,10 @@
         <w:ind w:left="5760" w:hanging="360"/>
       </w:pPr>
       <w:rPr>
-        <w:rFonts w:hint="default" w:ascii="Courier New" w:hAnsi="Courier New"/>
-      </w:rPr>
-    </w:lvl>
-    <w:lvl xmlns:w="http://schemas.openxmlformats.org/wordprocessingml/2006/main" w:ilvl="8">
+        <w:rFonts w:ascii="Courier New" w:hAnsi="Courier New" w:hint="default"/>
+      </w:rPr>
+    </w:lvl>
+    <w:lvl w:ilvl="8" w:tplc="D79AE116">
       <w:start w:val="1"/>
       <w:numFmt w:val="bullet"/>
       <w:lvlText w:val=""/>
@@ -458,14 +431,15 @@
         <w:ind w:left="6480" w:hanging="360"/>
       </w:pPr>
       <w:rPr>
-        <w:rFonts w:hint="default" w:ascii="Wingdings" w:hAnsi="Wingdings"/>
+        <w:rFonts w:ascii="Wingdings" w:hAnsi="Wingdings" w:hint="default"/>
       </w:rPr>
     </w:lvl>
   </w:abstractNum>
-  <w:abstractNum xmlns:w="http://schemas.openxmlformats.org/wordprocessingml/2006/main" w:abstractNumId="0">
-    <w:nsid w:val="5286332a"/>
-    <w:multiLevelType xmlns:w="http://schemas.openxmlformats.org/wordprocessingml/2006/main" w:val="hybridMultilevel"/>
-    <w:lvl xmlns:w="http://schemas.openxmlformats.org/wordprocessingml/2006/main" w:ilvl="0">
+  <w:abstractNum w:abstractNumId="1" w15:restartNumberingAfterBreak="0">
+    <w:nsid w:val="5286332A"/>
+    <w:multiLevelType w:val="hybridMultilevel"/>
+    <w:tmpl w:val="584CE106"/>
+    <w:lvl w:ilvl="0" w:tplc="4808CFAE">
       <w:start w:val="1"/>
       <w:numFmt w:val="bullet"/>
       <w:lvlText w:val=""/>
@@ -474,10 +448,10 @@
         <w:ind w:left="720" w:hanging="360"/>
       </w:pPr>
       <w:rPr>
-        <w:rFonts w:hint="default" w:ascii="Symbol" w:hAnsi="Symbol"/>
-      </w:rPr>
-    </w:lvl>
-    <w:lvl xmlns:w="http://schemas.openxmlformats.org/wordprocessingml/2006/main" w:ilvl="1">
+        <w:rFonts w:ascii="Symbol" w:hAnsi="Symbol" w:hint="default"/>
+      </w:rPr>
+    </w:lvl>
+    <w:lvl w:ilvl="1" w:tplc="D21AD880">
       <w:start w:val="1"/>
       <w:numFmt w:val="bullet"/>
       <w:lvlText w:val="o"/>
@@ -486,10 +460,10 @@
         <w:ind w:left="1440" w:hanging="360"/>
       </w:pPr>
       <w:rPr>
-        <w:rFonts w:hint="default" w:ascii="Courier New" w:hAnsi="Courier New"/>
-      </w:rPr>
-    </w:lvl>
-    <w:lvl xmlns:w="http://schemas.openxmlformats.org/wordprocessingml/2006/main" w:ilvl="2">
+        <w:rFonts w:ascii="Courier New" w:hAnsi="Courier New" w:hint="default"/>
+      </w:rPr>
+    </w:lvl>
+    <w:lvl w:ilvl="2" w:tplc="3C4A4C04">
       <w:start w:val="1"/>
       <w:numFmt w:val="bullet"/>
       <w:lvlText w:val=""/>
@@ -498,10 +472,10 @@
         <w:ind w:left="2160" w:hanging="360"/>
       </w:pPr>
       <w:rPr>
-        <w:rFonts w:hint="default" w:ascii="Wingdings" w:hAnsi="Wingdings"/>
-      </w:rPr>
-    </w:lvl>
-    <w:lvl xmlns:w="http://schemas.openxmlformats.org/wordprocessingml/2006/main" w:ilvl="3">
+        <w:rFonts w:ascii="Wingdings" w:hAnsi="Wingdings" w:hint="default"/>
+      </w:rPr>
+    </w:lvl>
+    <w:lvl w:ilvl="3" w:tplc="99860FE8">
       <w:start w:val="1"/>
       <w:numFmt w:val="bullet"/>
       <w:lvlText w:val=""/>
@@ -510,10 +484,10 @@
         <w:ind w:left="2880" w:hanging="360"/>
       </w:pPr>
       <w:rPr>
-        <w:rFonts w:hint="default" w:ascii="Symbol" w:hAnsi="Symbol"/>
-      </w:rPr>
-    </w:lvl>
-    <w:lvl xmlns:w="http://schemas.openxmlformats.org/wordprocessingml/2006/main" w:ilvl="4">
+        <w:rFonts w:ascii="Symbol" w:hAnsi="Symbol" w:hint="default"/>
+      </w:rPr>
+    </w:lvl>
+    <w:lvl w:ilvl="4" w:tplc="9F261368">
       <w:start w:val="1"/>
       <w:numFmt w:val="bullet"/>
       <w:lvlText w:val="o"/>
@@ -522,10 +496,10 @@
         <w:ind w:left="3600" w:hanging="360"/>
       </w:pPr>
       <w:rPr>
-        <w:rFonts w:hint="default" w:ascii="Courier New" w:hAnsi="Courier New"/>
-      </w:rPr>
-    </w:lvl>
-    <w:lvl xmlns:w="http://schemas.openxmlformats.org/wordprocessingml/2006/main" w:ilvl="5">
+        <w:rFonts w:ascii="Courier New" w:hAnsi="Courier New" w:hint="default"/>
+      </w:rPr>
+    </w:lvl>
+    <w:lvl w:ilvl="5" w:tplc="C9A8B006">
       <w:start w:val="1"/>
       <w:numFmt w:val="bullet"/>
       <w:lvlText w:val=""/>
@@ -534,10 +508,10 @@
         <w:ind w:left="4320" w:hanging="360"/>
       </w:pPr>
       <w:rPr>
-        <w:rFonts w:hint="default" w:ascii="Wingdings" w:hAnsi="Wingdings"/>
-      </w:rPr>
-    </w:lvl>
-    <w:lvl xmlns:w="http://schemas.openxmlformats.org/wordprocessingml/2006/main" w:ilvl="6">
+        <w:rFonts w:ascii="Wingdings" w:hAnsi="Wingdings" w:hint="default"/>
+      </w:rPr>
+    </w:lvl>
+    <w:lvl w:ilvl="6" w:tplc="603AF662">
       <w:start w:val="1"/>
       <w:numFmt w:val="bullet"/>
       <w:lvlText w:val=""/>
@@ -546,10 +520,10 @@
         <w:ind w:left="5040" w:hanging="360"/>
       </w:pPr>
       <w:rPr>
-        <w:rFonts w:hint="default" w:ascii="Symbol" w:hAnsi="Symbol"/>
-      </w:rPr>
-    </w:lvl>
-    <w:lvl xmlns:w="http://schemas.openxmlformats.org/wordprocessingml/2006/main" w:ilvl="7">
+        <w:rFonts w:ascii="Symbol" w:hAnsi="Symbol" w:hint="default"/>
+      </w:rPr>
+    </w:lvl>
+    <w:lvl w:ilvl="7" w:tplc="D2163CE0">
       <w:start w:val="1"/>
       <w:numFmt w:val="bullet"/>
       <w:lvlText w:val="o"/>
@@ -558,10 +532,10 @@
         <w:ind w:left="5760" w:hanging="360"/>
       </w:pPr>
       <w:rPr>
-        <w:rFonts w:hint="default" w:ascii="Courier New" w:hAnsi="Courier New"/>
-      </w:rPr>
-    </w:lvl>
-    <w:lvl xmlns:w="http://schemas.openxmlformats.org/wordprocessingml/2006/main" w:ilvl="8">
+        <w:rFonts w:ascii="Courier New" w:hAnsi="Courier New" w:hint="default"/>
+      </w:rPr>
+    </w:lvl>
+    <w:lvl w:ilvl="8" w:tplc="C81C59F4">
       <w:start w:val="1"/>
       <w:numFmt w:val="bullet"/>
       <w:lvlText w:val=""/>
@@ -570,25 +544,25 @@
         <w:ind w:left="6480" w:hanging="360"/>
       </w:pPr>
       <w:rPr>
-        <w:rFonts w:hint="default" w:ascii="Wingdings" w:hAnsi="Wingdings"/>
+        <w:rFonts w:ascii="Wingdings" w:hAnsi="Wingdings" w:hint="default"/>
       </w:rPr>
     </w:lvl>
   </w:abstractNum>
-  <w:num w:numId="2">
+  <w:num w:numId="1" w16cid:durableId="2114393844">
+    <w:abstractNumId w:val="0"/>
+  </w:num>
+  <w:num w:numId="2" w16cid:durableId="555900102">
     <w:abstractNumId w:val="1"/>
-  </w:num>
-  <w:num w:numId="1">
-    <w:abstractNumId w:val="0"/>
   </w:num>
 </w:numbering>
 </file>
 
 <file path=word/styles.xml><?xml version="1.0" encoding="utf-8"?>
-<w:styles xmlns:wp14="http://schemas.microsoft.com/office/word/2010/wordprocessingDrawing" xmlns:mc="http://schemas.openxmlformats.org/markup-compatibility/2006" xmlns:r="http://schemas.openxmlformats.org/officeDocument/2006/relationships" xmlns:w="http://schemas.openxmlformats.org/wordprocessingml/2006/main" xmlns:w14="http://schemas.microsoft.com/office/word/2010/wordml" xmlns:w15="http://schemas.microsoft.com/office/word/2012/wordml" mc:Ignorable="w14 w15 wp14">
+<w:styles xmlns:mc="http://schemas.openxmlformats.org/markup-compatibility/2006" xmlns:r="http://schemas.openxmlformats.org/officeDocument/2006/relationships" xmlns:w="http://schemas.openxmlformats.org/wordprocessingml/2006/main" xmlns:w14="http://schemas.microsoft.com/office/word/2010/wordml" xmlns:w15="http://schemas.microsoft.com/office/word/2012/wordml" xmlns:w16cex="http://schemas.microsoft.com/office/word/2018/wordml/cex" xmlns:w16cid="http://schemas.microsoft.com/office/word/2016/wordml/cid" xmlns:w16="http://schemas.microsoft.com/office/word/2018/wordml" xmlns:w16du="http://schemas.microsoft.com/office/word/2023/wordml/word16du" xmlns:w16sdtdh="http://schemas.microsoft.com/office/word/2020/wordml/sdtdatahash" xmlns:w16se="http://schemas.microsoft.com/office/word/2015/wordml/symex" mc:Ignorable="w14 w15 w16se w16cid w16 w16cex w16sdtdh w16du">
   <w:docDefaults>
     <w:rPrDefault>
       <w:rPr>
-        <w:rFonts w:asciiTheme="minorHAnsi" w:hAnsiTheme="minorHAnsi" w:eastAsiaTheme="minorHAnsi" w:cstheme="minorBidi"/>
+        <w:rFonts w:asciiTheme="minorHAnsi" w:eastAsiaTheme="minorHAnsi" w:hAnsiTheme="minorHAnsi" w:cstheme="minorBidi"/>
         <w:sz w:val="22"/>
         <w:szCs w:val="22"/>
         <w:lang w:val="en-US" w:eastAsia="en-US" w:bidi="ar-SA"/>
@@ -600,17 +574,17 @@
       </w:pPr>
     </w:pPrDefault>
   </w:docDefaults>
-  <w:latentStyles w:defLockedState="0" w:defUIPriority="99" w:defSemiHidden="0" w:defUnhideWhenUsed="0" w:defQFormat="0" w:count="371">
+  <w:latentStyles w:defLockedState="0" w:defUIPriority="99" w:defSemiHidden="0" w:defUnhideWhenUsed="0" w:defQFormat="0" w:count="376">
     <w:lsdException w:name="Normal" w:uiPriority="0" w:qFormat="1"/>
     <w:lsdException w:name="heading 1" w:uiPriority="9" w:qFormat="1"/>
-    <w:lsdException w:name="heading 2" w:uiPriority="9" w:semiHidden="1" w:unhideWhenUsed="1" w:qFormat="1"/>
-    <w:lsdException w:name="heading 3" w:uiPriority="9" w:semiHidden="1" w:unhideWhenUsed="1" w:qFormat="1"/>
-    <w:lsdException w:name="heading 4" w:uiPriority="9" w:semiHidden="1" w:unhideWhenUsed="1" w:qFormat="1"/>
-    <w:lsdException w:name="heading 5" w:uiPriority="9" w:semiHidden="1" w:unhideWhenUsed="1" w:qFormat="1"/>
-    <w:lsdException w:name="heading 6" w:uiPriority="9" w:semiHidden="1" w:unhideWhenUsed="1" w:qFormat="1"/>
-    <w:lsdException w:name="heading 7" w:uiPriority="9" w:semiHidden="1" w:unhideWhenUsed="1" w:qFormat="1"/>
-    <w:lsdException w:name="heading 8" w:uiPriority="9" w:semiHidden="1" w:unhideWhenUsed="1" w:qFormat="1"/>
-    <w:lsdException w:name="heading 9" w:uiPriority="9" w:semiHidden="1" w:unhideWhenUsed="1" w:qFormat="1"/>
+    <w:lsdException w:name="heading 2" w:semiHidden="1" w:uiPriority="9" w:unhideWhenUsed="1" w:qFormat="1"/>
+    <w:lsdException w:name="heading 3" w:semiHidden="1" w:uiPriority="9" w:unhideWhenUsed="1" w:qFormat="1"/>
+    <w:lsdException w:name="heading 4" w:semiHidden="1" w:uiPriority="9" w:unhideWhenUsed="1" w:qFormat="1"/>
+    <w:lsdException w:name="heading 5" w:semiHidden="1" w:uiPriority="9" w:unhideWhenUsed="1" w:qFormat="1"/>
+    <w:lsdException w:name="heading 6" w:semiHidden="1" w:uiPriority="9" w:unhideWhenUsed="1" w:qFormat="1"/>
+    <w:lsdException w:name="heading 7" w:semiHidden="1" w:uiPriority="9" w:unhideWhenUsed="1" w:qFormat="1"/>
+    <w:lsdException w:name="heading 8" w:semiHidden="1" w:uiPriority="9" w:unhideWhenUsed="1" w:qFormat="1"/>
+    <w:lsdException w:name="heading 9" w:semiHidden="1" w:uiPriority="9" w:unhideWhenUsed="1" w:qFormat="1"/>
     <w:lsdException w:name="index 1" w:semiHidden="1" w:unhideWhenUsed="1"/>
     <w:lsdException w:name="index 2" w:semiHidden="1" w:unhideWhenUsed="1"/>
     <w:lsdException w:name="index 3" w:semiHidden="1" w:unhideWhenUsed="1"/>
@@ -620,22 +594,22 @@
     <w:lsdException w:name="index 7" w:semiHidden="1" w:unhideWhenUsed="1"/>
     <w:lsdException w:name="index 8" w:semiHidden="1" w:unhideWhenUsed="1"/>
     <w:lsdException w:name="index 9" w:semiHidden="1" w:unhideWhenUsed="1"/>
-    <w:lsdException w:name="toc 1" w:uiPriority="39" w:semiHidden="1" w:unhideWhenUsed="1"/>
-    <w:lsdException w:name="toc 2" w:uiPriority="39" w:semiHidden="1" w:unhideWhenUsed="1"/>
-    <w:lsdException w:name="toc 3" w:uiPriority="39" w:semiHidden="1" w:unhideWhenUsed="1"/>
-    <w:lsdException w:name="toc 4" w:uiPriority="39" w:semiHidden="1" w:unhideWhenUsed="1"/>
-    <w:lsdException w:name="toc 5" w:uiPriority="39" w:semiHidden="1" w:unhideWhenUsed="1"/>
-    <w:lsdException w:name="toc 6" w:uiPriority="39" w:semiHidden="1" w:unhideWhenUsed="1"/>
-    <w:lsdException w:name="toc 7" w:uiPriority="39" w:semiHidden="1" w:unhideWhenUsed="1"/>
-    <w:lsdException w:name="toc 8" w:uiPriority="39" w:semiHidden="1" w:unhideWhenUsed="1"/>
-    <w:lsdException w:name="toc 9" w:uiPriority="39" w:semiHidden="1" w:unhideWhenUsed="1"/>
+    <w:lsdException w:name="toc 1" w:semiHidden="1" w:uiPriority="39" w:unhideWhenUsed="1"/>
+    <w:lsdException w:name="toc 2" w:semiHidden="1" w:uiPriority="39" w:unhideWhenUsed="1"/>
+    <w:lsdException w:name="toc 3" w:semiHidden="1" w:uiPriority="39" w:unhideWhenUsed="1"/>
+    <w:lsdException w:name="toc 4" w:semiHidden="1" w:uiPriority="39" w:unhideWhenUsed="1"/>
+    <w:lsdException w:name="toc 5" w:semiHidden="1" w:uiPriority="39" w:unhideWhenUsed="1"/>
+    <w:lsdException w:name="toc 6" w:semiHidden="1" w:uiPriority="39" w:unhideWhenUsed="1"/>
+    <w:lsdException w:name="toc 7" w:semiHidden="1" w:uiPriority="39" w:unhideWhenUsed="1"/>
+    <w:lsdException w:name="toc 8" w:semiHidden="1" w:uiPriority="39" w:unhideWhenUsed="1"/>
+    <w:lsdException w:name="toc 9" w:semiHidden="1" w:uiPriority="39" w:unhideWhenUsed="1"/>
     <w:lsdException w:name="Normal Indent" w:semiHidden="1" w:unhideWhenUsed="1"/>
     <w:lsdException w:name="footnote text" w:semiHidden="1" w:unhideWhenUsed="1"/>
     <w:lsdException w:name="annotation text" w:semiHidden="1" w:unhideWhenUsed="1"/>
     <w:lsdException w:name="header" w:semiHidden="1" w:unhideWhenUsed="1"/>
     <w:lsdException w:name="footer" w:semiHidden="1" w:unhideWhenUsed="1"/>
     <w:lsdException w:name="index heading" w:semiHidden="1" w:unhideWhenUsed="1"/>
-    <w:lsdException w:name="caption" w:uiPriority="35" w:semiHidden="1" w:unhideWhenUsed="1" w:qFormat="1"/>
+    <w:lsdException w:name="caption" w:semiHidden="1" w:uiPriority="35" w:unhideWhenUsed="1" w:qFormat="1"/>
     <w:lsdException w:name="table of figures" w:semiHidden="1" w:unhideWhenUsed="1"/>
     <w:lsdException w:name="envelope address" w:semiHidden="1" w:unhideWhenUsed="1"/>
     <w:lsdException w:name="envelope return" w:semiHidden="1" w:unhideWhenUsed="1"/>
@@ -666,7 +640,7 @@
     <w:lsdException w:name="Title" w:uiPriority="10" w:qFormat="1"/>
     <w:lsdException w:name="Closing" w:semiHidden="1" w:unhideWhenUsed="1"/>
     <w:lsdException w:name="Signature" w:semiHidden="1" w:unhideWhenUsed="1"/>
-    <w:lsdException w:name="Default Paragraph Font" w:uiPriority="1" w:semiHidden="1" w:unhideWhenUsed="1"/>
+    <w:lsdException w:name="Default Paragraph Font" w:semiHidden="1" w:uiPriority="1" w:unhideWhenUsed="1"/>
     <w:lsdException w:name="Body Text" w:semiHidden="1" w:unhideWhenUsed="1"/>
     <w:lsdException w:name="Body Text Indent" w:semiHidden="1" w:unhideWhenUsed="1"/>
     <w:lsdException w:name="List Continue" w:semiHidden="1" w:unhideWhenUsed="1"/>
@@ -866,8 +840,8 @@
     <w:lsdException w:name="Subtle Reference" w:uiPriority="31" w:qFormat="1"/>
     <w:lsdException w:name="Intense Reference" w:uiPriority="32" w:qFormat="1"/>
     <w:lsdException w:name="Book Title" w:uiPriority="33" w:qFormat="1"/>
-    <w:lsdException w:name="Bibliography" w:uiPriority="37" w:semiHidden="1" w:unhideWhenUsed="1"/>
-    <w:lsdException w:name="TOC Heading" w:uiPriority="39" w:semiHidden="1" w:unhideWhenUsed="1" w:qFormat="1"/>
+    <w:lsdException w:name="Bibliography" w:semiHidden="1" w:uiPriority="37" w:unhideWhenUsed="1"/>
+    <w:lsdException w:name="TOC Heading" w:semiHidden="1" w:uiPriority="39" w:unhideWhenUsed="1" w:qFormat="1"/>
     <w:lsdException w:name="Plain Table 1" w:uiPriority="41"/>
     <w:lsdException w:name="Plain Table 2" w:uiPriority="42"/>
     <w:lsdException w:name="Plain Table 3" w:uiPriority="43"/>
@@ -972,18 +946,23 @@
     <w:lsdException w:name="List Table 5 Dark Accent 6" w:uiPriority="50"/>
     <w:lsdException w:name="List Table 6 Colorful Accent 6" w:uiPriority="51"/>
     <w:lsdException w:name="List Table 7 Colorful Accent 6" w:uiPriority="52"/>
+    <w:lsdException w:name="Mention" w:semiHidden="1" w:unhideWhenUsed="1"/>
+    <w:lsdException w:name="Smart Hyperlink" w:semiHidden="1" w:unhideWhenUsed="1"/>
+    <w:lsdException w:name="Hashtag" w:semiHidden="1" w:unhideWhenUsed="1"/>
+    <w:lsdException w:name="Unresolved Mention" w:semiHidden="1" w:unhideWhenUsed="1"/>
+    <w:lsdException w:name="Smart Link" w:semiHidden="1" w:unhideWhenUsed="1"/>
   </w:latentStyles>
-  <w:style w:type="paragraph" w:styleId="Normal" w:default="1">
+  <w:style w:type="paragraph" w:default="1" w:styleId="Normal">
     <w:name w:val="Normal"/>
     <w:qFormat/>
   </w:style>
-  <w:style w:type="character" w:styleId="DefaultParagraphFont" w:default="1">
+  <w:style w:type="character" w:default="1" w:styleId="DefaultParagraphFont">
     <w:name w:val="Default Paragraph Font"/>
     <w:uiPriority w:val="1"/>
     <w:semiHidden/>
     <w:unhideWhenUsed/>
   </w:style>
-  <w:style w:type="table" w:styleId="TableNormal" w:default="1">
+  <w:style w:type="table" w:default="1" w:styleId="TableNormal">
     <w:name w:val="Normal Table"/>
     <w:uiPriority w:val="99"/>
     <w:semiHidden/>
@@ -998,20 +977,20 @@
       </w:tblCellMar>
     </w:tblPr>
   </w:style>
-  <w:style w:type="numbering" w:styleId="NoList" w:default="1">
+  <w:style w:type="numbering" w:default="1" w:styleId="NoList">
     <w:name w:val="No List"/>
     <w:uiPriority w:val="99"/>
     <w:semiHidden/>
     <w:unhideWhenUsed/>
   </w:style>
-  <w:style xmlns:w14="http://schemas.microsoft.com/office/word/2010/wordml" xmlns:mc="http://schemas.openxmlformats.org/markup-compatibility/2006" xmlns:w="http://schemas.openxmlformats.org/wordprocessingml/2006/main" w:type="paragraph" w:styleId="ListParagraph" mc:Ignorable="w14">
-    <w:name xmlns:w="http://schemas.openxmlformats.org/wordprocessingml/2006/main" w:val="List Paragraph"/>
-    <w:basedOn xmlns:w="http://schemas.openxmlformats.org/wordprocessingml/2006/main" w:val="Normal"/>
-    <w:uiPriority xmlns:w="http://schemas.openxmlformats.org/wordprocessingml/2006/main" w:val="34"/>
-    <w:qFormat xmlns:w="http://schemas.openxmlformats.org/wordprocessingml/2006/main"/>
-    <w:pPr xmlns:w="http://schemas.openxmlformats.org/wordprocessingml/2006/main">
-      <w:ind xmlns:w="http://schemas.openxmlformats.org/wordprocessingml/2006/main" w:left="720"/>
-      <w:contextualSpacing xmlns:w="http://schemas.openxmlformats.org/wordprocessingml/2006/main"/>
+  <w:style w:type="paragraph" w:styleId="ListParagraph">
+    <w:name w:val="List Paragraph"/>
+    <w:basedOn w:val="Normal"/>
+    <w:uiPriority w:val="34"/>
+    <w:qFormat/>
+    <w:pPr>
+      <w:ind w:left="720"/>
+      <w:contextualSpacing/>
     </w:pPr>
   </w:style>
 </w:styles>
@@ -1474,6 +1453,12 @@
 </file>
 
 <file path=customXml/item2.xml><?xml version="1.0" encoding="utf-8"?>
+<p:properties xmlns:p="http://schemas.microsoft.com/office/2006/metadata/properties" xmlns:xsi="http://www.w3.org/2001/XMLSchema-instance" xmlns:pc="http://schemas.microsoft.com/office/infopath/2007/PartnerControls">
+  <documentManagement/>
+</p:properties>
+</file>
+
+<file path=customXml/item3.xml><?xml version="1.0" encoding="utf-8"?>
 <?mso-contentType ?>
 <FormTemplates xmlns="http://schemas.microsoft.com/sharepoint/v3/contenttype/forms">
   <Display>DocumentLibraryForm</Display>
@@ -1482,20 +1467,38 @@
 </FormTemplates>
 </file>
 
-<file path=customXml/item3.xml><?xml version="1.0" encoding="utf-8"?>
-<p:properties xmlns:p="http://schemas.microsoft.com/office/2006/metadata/properties" xmlns:xsi="http://www.w3.org/2001/XMLSchema-instance" xmlns:pc="http://schemas.microsoft.com/office/infopath/2007/PartnerControls">
-  <documentManagement/>
-</p:properties>
-</file>
-
 <file path=customXml/itemProps1.xml><?xml version="1.0" encoding="utf-8"?>
-<ds:datastoreItem xmlns:ds="http://schemas.openxmlformats.org/officeDocument/2006/customXml" ds:itemID="{895036F8-CBB7-4D22-8BA7-CCB967DB1315}"/>
+<ds:datastoreItem xmlns:ds="http://schemas.openxmlformats.org/officeDocument/2006/customXml" ds:itemID="{895036F8-CBB7-4D22-8BA7-CCB967DB1315}">
+  <ds:schemaRefs>
+    <ds:schemaRef ds:uri="http://schemas.microsoft.com/office/2006/metadata/contentType"/>
+    <ds:schemaRef ds:uri="http://schemas.microsoft.com/office/2006/metadata/properties/metaAttributes"/>
+    <ds:schemaRef ds:uri="http://www.w3.org/2001/XMLSchema"/>
+    <ds:schemaRef ds:uri="http://schemas.microsoft.com/office/2006/metadata/properties"/>
+    <ds:schemaRef ds:uri="fee82e44-1fa4-4144-8309-00fed2bf4198"/>
+    <ds:schemaRef ds:uri="1a61c928-f5f6-4989-bd5d-cb8872a1b06d"/>
+    <ds:schemaRef ds:uri="http://schemas.microsoft.com/office/2006/documentManagement/types"/>
+    <ds:schemaRef ds:uri="http://schemas.microsoft.com/office/infopath/2007/PartnerControls"/>
+    <ds:schemaRef ds:uri="http://schemas.openxmlformats.org/package/2006/metadata/core-properties"/>
+    <ds:schemaRef ds:uri="http://purl.org/dc/elements/1.1/"/>
+    <ds:schemaRef ds:uri="http://purl.org/dc/terms/"/>
+    <ds:schemaRef ds:uri="http://schemas.microsoft.com/internal/obd"/>
+  </ds:schemaRefs>
+</ds:datastoreItem>
 </file>
 
 <file path=customXml/itemProps2.xml><?xml version="1.0" encoding="utf-8"?>
-<ds:datastoreItem xmlns:ds="http://schemas.openxmlformats.org/officeDocument/2006/customXml" ds:itemID="{41333F84-54BA-4933-8BD1-0BB75B4B2EC9}"/>
+<ds:datastoreItem xmlns:ds="http://schemas.openxmlformats.org/officeDocument/2006/customXml" ds:itemID="{D371DDCE-CDBA-4C32-8065-9EEB33CC8282}">
+  <ds:schemaRefs>
+    <ds:schemaRef ds:uri="http://schemas.microsoft.com/office/2006/metadata/properties"/>
+    <ds:schemaRef ds:uri="http://schemas.microsoft.com/office/infopath/2007/PartnerControls"/>
+  </ds:schemaRefs>
+</ds:datastoreItem>
 </file>
 
 <file path=customXml/itemProps3.xml><?xml version="1.0" encoding="utf-8"?>
-<ds:datastoreItem xmlns:ds="http://schemas.openxmlformats.org/officeDocument/2006/customXml" ds:itemID="{D371DDCE-CDBA-4C32-8065-9EEB33CC8282}"/>
+<ds:datastoreItem xmlns:ds="http://schemas.openxmlformats.org/officeDocument/2006/customXml" ds:itemID="{41333F84-54BA-4933-8BD1-0BB75B4B2EC9}">
+  <ds:schemaRefs>
+    <ds:schemaRef ds:uri="http://schemas.microsoft.com/sharepoint/v3/contenttype/forms"/>
+  </ds:schemaRefs>
+</ds:datastoreItem>
 </file>
</xml_diff>